<commit_message>
reworked for FIS, Federated Identity Service
</commit_message>
<xml_diff>
--- a/Tjaart ICCWS 2015 MD-V1.docx
+++ b/Tjaart ICCWS 2015 MD-V1.docx
@@ -301,7 +301,39 @@
           <w:sz w:val="20"/>
           <w:szCs w:val="20"/>
         </w:rPr>
-        <w:t>The increased availability of computing resources in conjunction with the success of the Internet has put the cloud computingparadigm at the cutting edge of a digital revolution. Cloud computing offers benefits such as high availability, on demand access fromanywhere</w:t>
+        <w:t>The increased availability of computing resources in conjunction with the success of the Internet has put the cloud computing</w:t>
+      </w:r>
+      <w:r>
+        <w:rPr>
+          <w:rFonts w:eastAsia="Times New Roman" w:cstheme="minorHAnsi"/>
+          <w:sz w:val="20"/>
+          <w:szCs w:val="20"/>
+        </w:rPr>
+        <w:t xml:space="preserve"> </w:t>
+      </w:r>
+      <w:r>
+        <w:rPr>
+          <w:rFonts w:eastAsia="Times New Roman" w:cstheme="minorHAnsi"/>
+          <w:sz w:val="20"/>
+          <w:szCs w:val="20"/>
+        </w:rPr>
+        <w:t>paradigm at the cutting edge of a digital revolution. Cloud computing offers benefits such as high availability, on demand access from</w:t>
+      </w:r>
+      <w:r>
+        <w:rPr>
+          <w:rFonts w:eastAsia="Times New Roman" w:cstheme="minorHAnsi"/>
+          <w:sz w:val="20"/>
+          <w:szCs w:val="20"/>
+        </w:rPr>
+        <w:t xml:space="preserve"> </w:t>
+      </w:r>
+      <w:r>
+        <w:rPr>
+          <w:rFonts w:eastAsia="Times New Roman" w:cstheme="minorHAnsi"/>
+          <w:sz w:val="20"/>
+          <w:szCs w:val="20"/>
+        </w:rPr>
+        <w:t>anywhere on any device at any time, cost saving, scalability</w:t>
       </w:r>
       <w:r>
         <w:rPr>
@@ -317,31 +349,127 @@
           <w:sz w:val="20"/>
           <w:szCs w:val="20"/>
         </w:rPr>
-        <w:t xml:space="preserve"> on any device at any time, cost saving, scalability</w:t>
-      </w:r>
-      <w:r>
-        <w:rPr>
-          <w:rFonts w:eastAsia="Times New Roman" w:cstheme="minorHAnsi"/>
-          <w:sz w:val="20"/>
-          <w:szCs w:val="20"/>
-        </w:rPr>
-        <w:t>,</w:t>
-      </w:r>
-      <w:r>
-        <w:rPr>
-          <w:rFonts w:eastAsia="Times New Roman" w:cstheme="minorHAnsi"/>
-          <w:sz w:val="20"/>
-          <w:szCs w:val="20"/>
-        </w:rPr>
-        <w:t xml:space="preserve">and </w:t>
-      </w:r>
-      <w:r>
-        <w:rPr>
-          <w:rFonts w:eastAsia="Times New Roman" w:cstheme="minorHAnsi"/>
-          <w:sz w:val="20"/>
-          <w:szCs w:val="20"/>
-        </w:rPr>
-        <w:t>etc. Cloud computing also offers a new business model that outsourcescomputing resources to a shared third party infrastructure. Cloud computing services can be classified into infrastructure as a service(IAAS), platform as a service (PAAS) and software as a service (SAAS). Delivering infrastructure, platforms or software as a servicerequires a high level of virtualization and implementation of virtual machines. Virtual machines are created, clustered together andoperated via a hyper-visor. A hyper-visor or virtual machine monitor creates a virtual platform for virtual machines and manages theexecution thereof. Cloud computing offers resources and services to users regardless of physical or geographical boundaries at anytime of day or night. However, the cloud as one of the most promising technology developments of this century is hampered by a stringof security challenges which has led to its low adoption rates, more especially for public cloud infrastructure. The low adoption rate</w:t>
+        <w:t xml:space="preserve"> </w:t>
+      </w:r>
+      <w:r>
+        <w:rPr>
+          <w:rFonts w:eastAsia="Times New Roman" w:cstheme="minorHAnsi"/>
+          <w:sz w:val="20"/>
+          <w:szCs w:val="20"/>
+        </w:rPr>
+        <w:t>etc. Cloud computing also offers a new business model that outsources</w:t>
+      </w:r>
+      <w:r>
+        <w:rPr>
+          <w:rFonts w:eastAsia="Times New Roman" w:cstheme="minorHAnsi"/>
+          <w:sz w:val="20"/>
+          <w:szCs w:val="20"/>
+        </w:rPr>
+        <w:t xml:space="preserve"> </w:t>
+      </w:r>
+      <w:r>
+        <w:rPr>
+          <w:rFonts w:eastAsia="Times New Roman" w:cstheme="minorHAnsi"/>
+          <w:sz w:val="20"/>
+          <w:szCs w:val="20"/>
+        </w:rPr>
+        <w:t>computing resources to a shared third party infrastructure. Cloud computing services can be classified into infrastructure as a service</w:t>
+      </w:r>
+      <w:r>
+        <w:rPr>
+          <w:rFonts w:eastAsia="Times New Roman" w:cstheme="minorHAnsi"/>
+          <w:sz w:val="20"/>
+          <w:szCs w:val="20"/>
+        </w:rPr>
+        <w:t xml:space="preserve"> </w:t>
+      </w:r>
+      <w:r>
+        <w:rPr>
+          <w:rFonts w:eastAsia="Times New Roman" w:cstheme="minorHAnsi"/>
+          <w:sz w:val="20"/>
+          <w:szCs w:val="20"/>
+        </w:rPr>
+        <w:t>(IAAS), platform as a service (PAAS) and software as a service (SAAS). Delivering infrastructure, platforms or software as a service</w:t>
+      </w:r>
+      <w:r>
+        <w:rPr>
+          <w:rFonts w:eastAsia="Times New Roman" w:cstheme="minorHAnsi"/>
+          <w:sz w:val="20"/>
+          <w:szCs w:val="20"/>
+        </w:rPr>
+        <w:t xml:space="preserve"> </w:t>
+      </w:r>
+      <w:r>
+        <w:rPr>
+          <w:rFonts w:eastAsia="Times New Roman" w:cstheme="minorHAnsi"/>
+          <w:sz w:val="20"/>
+          <w:szCs w:val="20"/>
+        </w:rPr>
+        <w:t>requires a high level of virtualization and implementation of virtual machines. Virtual machines are created, clustered together and</w:t>
+      </w:r>
+      <w:r>
+        <w:rPr>
+          <w:rFonts w:eastAsia="Times New Roman" w:cstheme="minorHAnsi"/>
+          <w:sz w:val="20"/>
+          <w:szCs w:val="20"/>
+        </w:rPr>
+        <w:t xml:space="preserve"> </w:t>
+      </w:r>
+      <w:r>
+        <w:rPr>
+          <w:rFonts w:eastAsia="Times New Roman" w:cstheme="minorHAnsi"/>
+          <w:sz w:val="20"/>
+          <w:szCs w:val="20"/>
+        </w:rPr>
+        <w:t>operated via a hyper-visor. A hyper-visor or virtual machine monitor creates a virtual platform for virtual machines and manages the</w:t>
+      </w:r>
+      <w:r>
+        <w:rPr>
+          <w:rFonts w:eastAsia="Times New Roman" w:cstheme="minorHAnsi"/>
+          <w:sz w:val="20"/>
+          <w:szCs w:val="20"/>
+        </w:rPr>
+        <w:t xml:space="preserve"> </w:t>
+      </w:r>
+      <w:r>
+        <w:rPr>
+          <w:rFonts w:eastAsia="Times New Roman" w:cstheme="minorHAnsi"/>
+          <w:sz w:val="20"/>
+          <w:szCs w:val="20"/>
+        </w:rPr>
+        <w:t>execution thereof. Cloud computing offers resources and services to users regardless of physical or geographical boundaries at anytime of</w:t>
+      </w:r>
+      <w:r>
+        <w:rPr>
+          <w:rFonts w:eastAsia="Times New Roman" w:cstheme="minorHAnsi"/>
+          <w:sz w:val="20"/>
+          <w:szCs w:val="20"/>
+        </w:rPr>
+        <w:t xml:space="preserve"> the</w:t>
+      </w:r>
+      <w:r>
+        <w:rPr>
+          <w:rFonts w:eastAsia="Times New Roman" w:cstheme="minorHAnsi"/>
+          <w:sz w:val="20"/>
+          <w:szCs w:val="20"/>
+        </w:rPr>
+        <w:t xml:space="preserve"> day or night. However, the cloud as one of the most promising technology developments of this century is hampered by a string</w:t>
+      </w:r>
+      <w:r>
+        <w:rPr>
+          <w:rFonts w:eastAsia="Times New Roman" w:cstheme="minorHAnsi"/>
+          <w:sz w:val="20"/>
+          <w:szCs w:val="20"/>
+        </w:rPr>
+        <w:t xml:space="preserve"> </w:t>
+      </w:r>
+      <w:r>
+        <w:rPr>
+          <w:rFonts w:eastAsia="Times New Roman" w:cstheme="minorHAnsi"/>
+          <w:sz w:val="20"/>
+          <w:szCs w:val="20"/>
+        </w:rPr>
+        <w:t>of security challenges which has led to its low adoption rates, more especially for public cloud infrastructure. The low adoption rate</w:t>
       </w:r>
     </w:p>
     <w:p>
@@ -378,7 +506,23 @@
           <w:sz w:val="20"/>
           <w:szCs w:val="20"/>
         </w:rPr>
-        <w:t>of public clouds indicates that the business world is hesitant to make the necessary move to cloud computing due to perceived securitychallenges and vulnerabilities.</w:t>
+        <w:t>of public clouds indicates that the business world is hesitant to make the necessary move to cloud computing due to perceived security</w:t>
+      </w:r>
+      <w:r>
+        <w:rPr>
+          <w:rFonts w:eastAsia="Times New Roman" w:cstheme="minorHAnsi"/>
+          <w:sz w:val="20"/>
+          <w:szCs w:val="20"/>
+        </w:rPr>
+        <w:t xml:space="preserve"> </w:t>
+      </w:r>
+      <w:r>
+        <w:rPr>
+          <w:rFonts w:eastAsia="Times New Roman" w:cstheme="minorHAnsi"/>
+          <w:sz w:val="20"/>
+          <w:szCs w:val="20"/>
+        </w:rPr>
+        <w:t>challenges and vulnerabilities.</w:t>
       </w:r>
     </w:p>
     <w:p>
@@ -460,7 +604,23 @@
           <w:sz w:val="20"/>
           <w:szCs w:val="20"/>
         </w:rPr>
-        <w:t>requires risk-based authentication. The proposed solution assigns a certain risk profile to each authentication attempt. The riskprofile determines the complexity of the challenge. A high risk profile requires a strong challenge and a low risk profile requires a</w:t>
+        <w:t>requires risk-based authentication. The proposed solution assigns a certain risk profile to each authentication attempt. The risk</w:t>
+      </w:r>
+      <w:r>
+        <w:rPr>
+          <w:rFonts w:eastAsia="Times New Roman" w:cstheme="minorHAnsi"/>
+          <w:sz w:val="20"/>
+          <w:szCs w:val="20"/>
+        </w:rPr>
+        <w:t xml:space="preserve"> </w:t>
+      </w:r>
+      <w:r>
+        <w:rPr>
+          <w:rFonts w:eastAsia="Times New Roman" w:cstheme="minorHAnsi"/>
+          <w:sz w:val="20"/>
+          <w:szCs w:val="20"/>
+        </w:rPr>
+        <w:t>profile determines the complexity of the challenge. A high risk profile requires a strong challenge and a low risk profile requires a</w:t>
       </w:r>
       <w:r>
         <w:rPr>
@@ -476,7 +636,55 @@
           <w:sz w:val="20"/>
           <w:szCs w:val="20"/>
         </w:rPr>
-        <w:t xml:space="preserve">name and password. This paper argues that authentication on the cloud can be improved by implementing a risk profile for eachauthentication attempt, as stipulated above. For example logging in from your work computer in business hours is a lower risk thanlogging in from an unknown mobile device in different country in the middle of the night. With a low risk authentication attempt, theproposed system would require a normal user to authenticate with </w:t>
+        <w:t>name and password. This paper argues that authentication on the cloud can be improved by implementing a risk profile for each</w:t>
+      </w:r>
+      <w:r>
+        <w:rPr>
+          <w:rFonts w:eastAsia="Times New Roman" w:cstheme="minorHAnsi"/>
+          <w:sz w:val="20"/>
+          <w:szCs w:val="20"/>
+        </w:rPr>
+        <w:t xml:space="preserve"> </w:t>
+      </w:r>
+      <w:r>
+        <w:rPr>
+          <w:rFonts w:eastAsia="Times New Roman" w:cstheme="minorHAnsi"/>
+          <w:sz w:val="20"/>
+          <w:szCs w:val="20"/>
+        </w:rPr>
+        <w:t>authentication attempt, as stipulated above. For example logging in from your work computer in business hours is a lower risk than</w:t>
+      </w:r>
+      <w:r>
+        <w:rPr>
+          <w:rFonts w:eastAsia="Times New Roman" w:cstheme="minorHAnsi"/>
+          <w:sz w:val="20"/>
+          <w:szCs w:val="20"/>
+        </w:rPr>
+        <w:t xml:space="preserve"> </w:t>
+      </w:r>
+      <w:r>
+        <w:rPr>
+          <w:rFonts w:eastAsia="Times New Roman" w:cstheme="minorHAnsi"/>
+          <w:sz w:val="20"/>
+          <w:szCs w:val="20"/>
+        </w:rPr>
+        <w:t>logging in from an unknown mobile device in different country in the middle of the night. With a low risk authentication attempt, the</w:t>
+      </w:r>
+      <w:r>
+        <w:rPr>
+          <w:rFonts w:eastAsia="Times New Roman" w:cstheme="minorHAnsi"/>
+          <w:sz w:val="20"/>
+          <w:szCs w:val="20"/>
+        </w:rPr>
+        <w:t xml:space="preserve"> </w:t>
+      </w:r>
+      <w:r>
+        <w:rPr>
+          <w:rFonts w:eastAsia="Times New Roman" w:cstheme="minorHAnsi"/>
+          <w:sz w:val="20"/>
+          <w:szCs w:val="20"/>
+        </w:rPr>
+        <w:t xml:space="preserve">proposed system would require a normal user to authenticate with </w:t>
       </w:r>
       <w:r>
         <w:rPr>
@@ -492,7 +700,39 @@
           <w:sz w:val="20"/>
           <w:szCs w:val="20"/>
         </w:rPr>
-        <w:t>name and password only and this would suffice for just that particularscenario. However, as the risk increases so does the difficulty of the authentication challenge; for example, a one-time pin (OTP),supervisor authorization etc</w:t>
+        <w:t>name and password only and this would suffice for just that particular</w:t>
+      </w:r>
+      <w:r>
+        <w:rPr>
+          <w:rFonts w:eastAsia="Times New Roman" w:cstheme="minorHAnsi"/>
+          <w:sz w:val="20"/>
+          <w:szCs w:val="20"/>
+        </w:rPr>
+        <w:t xml:space="preserve"> </w:t>
+      </w:r>
+      <w:r>
+        <w:rPr>
+          <w:rFonts w:eastAsia="Times New Roman" w:cstheme="minorHAnsi"/>
+          <w:sz w:val="20"/>
+          <w:szCs w:val="20"/>
+        </w:rPr>
+        <w:t>scenario. However, as the risk increases so does the difficulty of the authentication challenge; for example, a one-time pin (OTP),</w:t>
+      </w:r>
+      <w:r>
+        <w:rPr>
+          <w:rFonts w:eastAsia="Times New Roman" w:cstheme="minorHAnsi"/>
+          <w:sz w:val="20"/>
+          <w:szCs w:val="20"/>
+        </w:rPr>
+        <w:t xml:space="preserve"> </w:t>
+      </w:r>
+      <w:r>
+        <w:rPr>
+          <w:rFonts w:eastAsia="Times New Roman" w:cstheme="minorHAnsi"/>
+          <w:sz w:val="20"/>
+          <w:szCs w:val="20"/>
+        </w:rPr>
+        <w:t>supervisor authorization etc</w:t>
       </w:r>
       <w:r>
         <w:rPr>
@@ -508,7 +748,55 @@
           <w:sz w:val="20"/>
           <w:szCs w:val="20"/>
         </w:rPr>
-        <w:t xml:space="preserve"> would be required on top of the usual username and password. There is a need to improve authenticationsystems in order to assure prospective users that public cloud computing can give them competitive edge without exposing their confidentialdata to unnecessary risk of falling into the wrong hands of unauthorized third parties and threatening their business bottom line.</w:t>
+        <w:t xml:space="preserve"> would be required on top of the usual username and password. There is a need to improve authentication</w:t>
+      </w:r>
+      <w:r>
+        <w:rPr>
+          <w:rFonts w:eastAsia="Times New Roman" w:cstheme="minorHAnsi"/>
+          <w:sz w:val="20"/>
+          <w:szCs w:val="20"/>
+        </w:rPr>
+        <w:t xml:space="preserve"> </w:t>
+      </w:r>
+      <w:r>
+        <w:rPr>
+          <w:rFonts w:eastAsia="Times New Roman" w:cstheme="minorHAnsi"/>
+          <w:sz w:val="20"/>
+          <w:szCs w:val="20"/>
+        </w:rPr>
+        <w:t xml:space="preserve">systems in order to assure prospective users that public cloud computing can give them </w:t>
+      </w:r>
+      <w:r>
+        <w:rPr>
+          <w:rFonts w:eastAsia="Times New Roman" w:cstheme="minorHAnsi"/>
+          <w:sz w:val="20"/>
+          <w:szCs w:val="20"/>
+        </w:rPr>
+        <w:t xml:space="preserve">a </w:t>
+      </w:r>
+      <w:r>
+        <w:rPr>
+          <w:rFonts w:eastAsia="Times New Roman" w:cstheme="minorHAnsi"/>
+          <w:sz w:val="20"/>
+          <w:szCs w:val="20"/>
+        </w:rPr>
+        <w:t>competitive edge without exposing their confidential</w:t>
+      </w:r>
+      <w:r>
+        <w:rPr>
+          <w:rFonts w:eastAsia="Times New Roman" w:cstheme="minorHAnsi"/>
+          <w:sz w:val="20"/>
+          <w:szCs w:val="20"/>
+        </w:rPr>
+        <w:t xml:space="preserve"> </w:t>
+      </w:r>
+      <w:r>
+        <w:rPr>
+          <w:rFonts w:eastAsia="Times New Roman" w:cstheme="minorHAnsi"/>
+          <w:sz w:val="20"/>
+          <w:szCs w:val="20"/>
+        </w:rPr>
+        <w:t>data to unnecessary risk of falling into the wrong hands of unauthorized third parties and threatening their business bottom line.</w:t>
       </w:r>
     </w:p>
     <w:p>
@@ -579,9 +867,45 @@
       <w:r>
         <w:rPr>
           <w:rFonts w:cstheme="minorHAnsi"/>
+          <w:b/>
           <w:bCs/>
         </w:rPr>
-        <w:t xml:space="preserve">Cloud computing,Authentication,Strong authentication, Risk-based multifactor authentication </w:t>
+        <w:t xml:space="preserve"> </w:t>
+      </w:r>
+      <w:r>
+        <w:rPr>
+          <w:rFonts w:cstheme="minorHAnsi"/>
+          <w:bCs/>
+        </w:rPr>
+        <w:t>Cloud computing,</w:t>
+      </w:r>
+      <w:r>
+        <w:rPr>
+          <w:rFonts w:cstheme="minorHAnsi"/>
+          <w:bCs/>
+        </w:rPr>
+        <w:t xml:space="preserve"> </w:t>
+      </w:r>
+      <w:r>
+        <w:rPr>
+          <w:rFonts w:cstheme="minorHAnsi"/>
+          <w:bCs/>
+        </w:rPr>
+        <w:t>Authentication,</w:t>
+      </w:r>
+      <w:r>
+        <w:rPr>
+          <w:rFonts w:cstheme="minorHAnsi"/>
+          <w:bCs/>
+        </w:rPr>
+        <w:t xml:space="preserve"> </w:t>
+      </w:r>
+      <w:r>
+        <w:rPr>
+          <w:rFonts w:cstheme="minorHAnsi"/>
+          <w:bCs/>
+        </w:rPr>
+        <w:t xml:space="preserve">Strong authentication, Risk-based multifactor authentication </w:t>
       </w:r>
     </w:p>
     <w:p>
@@ -680,6 +1004,14 @@
           <w:sz w:val="20"/>
           <w:szCs w:val="20"/>
         </w:rPr>
+        <w:t>.</w:t>
+      </w:r>
+      <w:r>
+        <w:rPr>
+          <w:rFonts w:eastAsia="Times New Roman" w:cstheme="minorHAnsi"/>
+          <w:sz w:val="20"/>
+          <w:szCs w:val="20"/>
+        </w:rPr>
         <w:t xml:space="preserve"> Cloud computing also offers a new business model that outsources computing resources to a shared third party infrastructure. </w:t>
       </w:r>
     </w:p>
@@ -716,7 +1048,16 @@
           <w:sz w:val="20"/>
           <w:szCs w:val="20"/>
         </w:rPr>
-        <w:t xml:space="preserve">Cloud computing resources may be clustered to offer public, private or hybrid networks. Private cloud: also known as internal or corporate cloud. A Private cloud is infrastructure created for a single entity but managed by a third party cloud service provider. Public cloud: is open to the general public over the internet on a pay-per-usage system. Placing systems and sensitive information into a public cloud in the middle of a hostile and open network (the internet) is seen as a risk that most companies are unwilling to take. Hybrid cloud: is a combination of </w:t>
+        <w:t xml:space="preserve">Cloud computing resources may be clustered to offer public, private or hybrid networks. Private cloud: also known as internal or corporate cloud. A Private cloud is infrastructure created for a single entity but managed by a third party cloud service provider. Public cloud: is open to the general public over the internet on a pay-per-usage system. Placing systems and sensitive information into a public cloud in the middle of a hostile and open network </w:t>
+      </w:r>
+      <w:r>
+        <w:rPr>
+          <w:rFonts w:eastAsia="Times New Roman" w:cstheme="minorHAnsi"/>
+          <w:sz w:val="20"/>
+          <w:szCs w:val="20"/>
+        </w:rPr>
+        <w:lastRenderedPageBreak/>
+        <w:t xml:space="preserve">(the internet) is seen as a risk that most companies are unwilling to take. Hybrid cloud: is a combination of </w:t>
       </w:r>
       <w:r>
         <w:rPr>
@@ -833,7 +1174,6 @@
           <w:sz w:val="20"/>
           <w:szCs w:val="20"/>
         </w:rPr>
-        <w:lastRenderedPageBreak/>
         <w:t xml:space="preserve">Cloud computing services can be classified into infrastructure as a service (IAAS), platform as a service (PAAS) and software as a service (SAAS). Delivering infrastructure, platforms or software as a service requires a high level of </w:t>
       </w:r>
       <w:r>
@@ -850,15 +1190,63 @@
           <w:sz w:val="20"/>
           <w:szCs w:val="20"/>
         </w:rPr>
-        <w:t xml:space="preserve"> and implementation of virtual machines. Virtual machines are created, clustered together and operated via a hypervisor. A hypervisor or virtual machine monitor creates a virtual platform for virtual ma</w:t>
-      </w:r>
-      <w:r>
-        <w:rPr>
-          <w:rFonts w:eastAsia="Times New Roman" w:cstheme="minorHAnsi"/>
-          <w:sz w:val="20"/>
-          <w:szCs w:val="20"/>
-        </w:rPr>
-        <w:t>chines and manages their execution</w:t>
+        <w:t xml:space="preserve"> and implementation of virtual machines. Virtual machines are created, clustered together and operated via a hyper</w:t>
+      </w:r>
+      <w:r>
+        <w:rPr>
+          <w:rFonts w:eastAsia="Times New Roman" w:cstheme="minorHAnsi"/>
+          <w:sz w:val="20"/>
+          <w:szCs w:val="20"/>
+        </w:rPr>
+        <w:t>-</w:t>
+      </w:r>
+      <w:r>
+        <w:rPr>
+          <w:rFonts w:eastAsia="Times New Roman" w:cstheme="minorHAnsi"/>
+          <w:sz w:val="20"/>
+          <w:szCs w:val="20"/>
+        </w:rPr>
+        <w:t>visor. A hyper</w:t>
+      </w:r>
+      <w:r>
+        <w:rPr>
+          <w:rFonts w:eastAsia="Times New Roman" w:cstheme="minorHAnsi"/>
+          <w:sz w:val="20"/>
+          <w:szCs w:val="20"/>
+        </w:rPr>
+        <w:t>-</w:t>
+      </w:r>
+      <w:r>
+        <w:rPr>
+          <w:rFonts w:eastAsia="Times New Roman" w:cstheme="minorHAnsi"/>
+          <w:sz w:val="20"/>
+          <w:szCs w:val="20"/>
+        </w:rPr>
+        <w:t>visor or virtual machine monitor creates a virtual platform for virtual ma</w:t>
+      </w:r>
+      <w:r>
+        <w:rPr>
+          <w:rFonts w:eastAsia="Times New Roman" w:cstheme="minorHAnsi"/>
+          <w:sz w:val="20"/>
+          <w:szCs w:val="20"/>
+        </w:rPr>
+        <w:t>chines and manages the</w:t>
+      </w:r>
+      <w:r>
+        <w:rPr>
+          <w:rFonts w:eastAsia="Times New Roman" w:cstheme="minorHAnsi"/>
+          <w:sz w:val="20"/>
+          <w:szCs w:val="20"/>
+        </w:rPr>
+        <w:t xml:space="preserve"> execution</w:t>
+      </w:r>
+      <w:r>
+        <w:rPr>
+          <w:rFonts w:eastAsia="Times New Roman" w:cstheme="minorHAnsi"/>
+          <w:sz w:val="20"/>
+          <w:szCs w:val="20"/>
+        </w:rPr>
+        <w:t xml:space="preserve"> thereof</w:t>
       </w:r>
       <w:r>
         <w:rPr>
@@ -902,7 +1290,39 @@
           <w:sz w:val="20"/>
           <w:szCs w:val="20"/>
         </w:rPr>
-        <w:t>Cloud computing offers resources and services to users regardless of physical or geographical boundaries at any time of day or night. For example a pharmaceutical company may move their stock control and manufacturing scheduling systems to a public cloud. This will give their sales representatives across the world access to current stock levels and production schedules in real time. The move to cloud computing will allow greater monitoring and improvement to the company's logistical infrastructure. But the information contained within this system would also be very valuable to competitors trying to secure a competitive edge in the market. Securing such a system with in a public cloud requires more than single factor authentication. Risk-based authentication is non-static authentication system that assigns a certain risk profile to each authentication attempt. The risk profile determines the complexity of the challenge. A High risk profile requires a strong challenge and a low risk profile can require as little as user name and password.</w:t>
+        <w:t>Cloud computing offers resources and services to users regardless of physical or geographical boundaries at any time of</w:t>
+      </w:r>
+      <w:r>
+        <w:rPr>
+          <w:rFonts w:eastAsia="Times New Roman" w:cstheme="minorHAnsi"/>
+          <w:sz w:val="20"/>
+          <w:szCs w:val="20"/>
+        </w:rPr>
+        <w:t xml:space="preserve"> the</w:t>
+      </w:r>
+      <w:r>
+        <w:rPr>
+          <w:rFonts w:eastAsia="Times New Roman" w:cstheme="minorHAnsi"/>
+          <w:sz w:val="20"/>
+          <w:szCs w:val="20"/>
+        </w:rPr>
+        <w:t xml:space="preserve"> day or night. For example a pharmaceutical company may move their stock control and manufacturing scheduling systems to a public cloud. This will give their sales representatives across the world access to current stock levels and production schedules in real time. The move to cloud computing will allow greater monitoring and improvement to the company's logistical infrastructure. But the information contained within this system would also be very valuable to competitors trying to secure a competitive edge in the market. Securing such a system with in a public cloud requires more than single factor authentication. Risk-based authentication is</w:t>
+      </w:r>
+      <w:r>
+        <w:rPr>
+          <w:rFonts w:eastAsia="Times New Roman" w:cstheme="minorHAnsi"/>
+          <w:sz w:val="20"/>
+          <w:szCs w:val="20"/>
+        </w:rPr>
+        <w:t xml:space="preserve"> a</w:t>
+      </w:r>
+      <w:r>
+        <w:rPr>
+          <w:rFonts w:eastAsia="Times New Roman" w:cstheme="minorHAnsi"/>
+          <w:sz w:val="20"/>
+          <w:szCs w:val="20"/>
+        </w:rPr>
+        <w:t xml:space="preserve"> non-static authentication system that assigns a certain risk profile to each authentication attempt. The risk profile determines the complexity of the challenge. A High risk profile requires a strong challenge and a low risk profile can require as little as user name and password.</w:t>
       </w:r>
     </w:p>
     <w:p>
@@ -946,6 +1366,17 @@
       <w:r>
         <w:rPr>
           <w:rFonts w:eastAsia="Times New Roman" w:cstheme="minorHAnsi"/>
+          <w:b/>
+          <w:bCs/>
+          <w:sz w:val="20"/>
+          <w:szCs w:val="24"/>
+          <w:lang w:val="en-GB"/>
+        </w:rPr>
+        <w:t xml:space="preserve"> </w:t>
+      </w:r>
+      <w:r>
+        <w:rPr>
+          <w:rFonts w:eastAsia="Times New Roman" w:cstheme="minorHAnsi"/>
           <w:sz w:val="20"/>
           <w:szCs w:val="20"/>
         </w:rPr>
@@ -998,27 +1429,7 @@
           <w:sz w:val="20"/>
           <w:szCs w:val="20"/>
         </w:rPr>
-        <w:t>(</w:t>
-      </w:r>
-      <w:proofErr w:type="spellStart"/>
-      <w:r>
-        <w:rPr>
-          <w:rFonts w:eastAsia="Times New Roman" w:cstheme="minorHAnsi"/>
-          <w:noProof/>
-          <w:sz w:val="20"/>
-          <w:szCs w:val="20"/>
-        </w:rPr>
-        <w:t>Dlamini</w:t>
-      </w:r>
-      <w:proofErr w:type="spellEnd"/>
-      <w:r>
-        <w:rPr>
-          <w:rFonts w:eastAsia="Times New Roman" w:cstheme="minorHAnsi"/>
-          <w:noProof/>
-          <w:sz w:val="20"/>
-          <w:szCs w:val="20"/>
-        </w:rPr>
-        <w:t>, Venter, Eloff, &amp; Mitha, 2012)</w:t>
+        <w:t>(Dlamini, Venter, Eloff, &amp; Mitha, 2012)</w:t>
       </w:r>
       <w:r>
         <w:rPr>
@@ -1027,6 +1438,14 @@
           <w:szCs w:val="20"/>
         </w:rPr>
         <w:fldChar w:fldCharType="end"/>
+      </w:r>
+      <w:r>
+        <w:rPr>
+          <w:rFonts w:eastAsia="Times New Roman" w:cstheme="minorHAnsi"/>
+          <w:sz w:val="20"/>
+          <w:szCs w:val="20"/>
+        </w:rPr>
+        <w:t>.</w:t>
       </w:r>
     </w:p>
     <w:p>
@@ -1062,7 +1481,23 @@
           <w:sz w:val="20"/>
           <w:szCs w:val="20"/>
         </w:rPr>
-        <w:t>The low adoption rate of public clouds indicates that the business world is hesitant to make the move to cloud computing due to perceived security challenges and vulnerabilities. There is a need for cloud computing authentication to be improved and to assure prospective user that cloud computing can give them the competitive edge without unnecessary risk to the</w:t>
+        <w:t>The low adoption rate of public clouds indicates that the business world is hesitant to make the move to cloud computing due to perceived security challenges and vulnerabilities. There is a need for cloud computing authentication to be improved and to assure prospective user</w:t>
+      </w:r>
+      <w:r>
+        <w:rPr>
+          <w:rFonts w:eastAsia="Times New Roman" w:cstheme="minorHAnsi"/>
+          <w:sz w:val="20"/>
+          <w:szCs w:val="20"/>
+        </w:rPr>
+        <w:t>s</w:t>
+      </w:r>
+      <w:r>
+        <w:rPr>
+          <w:rFonts w:eastAsia="Times New Roman" w:cstheme="minorHAnsi"/>
+          <w:sz w:val="20"/>
+          <w:szCs w:val="20"/>
+        </w:rPr>
+        <w:t xml:space="preserve"> that cloud computing can give them the competitive edge without unnecessary risk to the</w:t>
       </w:r>
       <w:r>
         <w:rPr>
@@ -1122,18 +1557,69 @@
       <w:r>
         <w:rPr>
           <w:rFonts w:eastAsia="Times New Roman" w:cstheme="minorHAnsi"/>
-          <w:sz w:val="20"/>
-          <w:szCs w:val="20"/>
-        </w:rPr>
-        <w:t>The usage of mobile devices within the cloud computing is set to rise, even within corporate environments with the adoption of BYOD (bring you own device). Combined with the increase of different cloud services supplied by a myriad of service providers, has highlighted the need for a federated identity management with single sign-on service.How to construct a</w:t>
-      </w:r>
-      <w:r>
-        <w:rPr>
-          <w:rFonts w:eastAsia="Times New Roman" w:cstheme="minorHAnsi"/>
-          <w:sz w:val="20"/>
-          <w:szCs w:val="20"/>
-        </w:rPr>
-        <w:t xml:space="preserve"> multifactor risk based authentication method with</w:t>
+          <w:b/>
+          <w:bCs/>
+          <w:sz w:val="20"/>
+          <w:szCs w:val="24"/>
+          <w:lang w:val="en-GB"/>
+        </w:rPr>
+        <w:t xml:space="preserve"> </w:t>
+      </w:r>
+      <w:r>
+        <w:rPr>
+          <w:rFonts w:eastAsia="Times New Roman" w:cstheme="minorHAnsi"/>
+          <w:sz w:val="20"/>
+          <w:szCs w:val="20"/>
+        </w:rPr>
+        <w:t>The usage of mobile devices within the cloud computing is set to rise, even within corporate environments with the adoption of BYOD (bring you own device). Combined with the increase of different cloud services supplied by a myriad of service providers, has highlighted the need for a federated identity management with single sign-on service.</w:t>
+      </w:r>
+      <w:r>
+        <w:rPr>
+          <w:rFonts w:eastAsia="Times New Roman" w:cstheme="minorHAnsi"/>
+          <w:sz w:val="20"/>
+          <w:szCs w:val="20"/>
+        </w:rPr>
+        <w:t xml:space="preserve"> </w:t>
+      </w:r>
+      <w:r>
+        <w:rPr>
+          <w:rFonts w:eastAsia="Times New Roman" w:cstheme="minorHAnsi"/>
+          <w:sz w:val="20"/>
+          <w:szCs w:val="20"/>
+        </w:rPr>
+        <w:t>How to construct a</w:t>
+      </w:r>
+      <w:r>
+        <w:rPr>
+          <w:rFonts w:eastAsia="Times New Roman" w:cstheme="minorHAnsi"/>
+          <w:sz w:val="20"/>
+          <w:szCs w:val="20"/>
+        </w:rPr>
+        <w:t xml:space="preserve"> risk based</w:t>
+      </w:r>
+      <w:r>
+        <w:rPr>
+          <w:rFonts w:eastAsia="Times New Roman" w:cstheme="minorHAnsi"/>
+          <w:sz w:val="20"/>
+          <w:szCs w:val="20"/>
+        </w:rPr>
+        <w:t xml:space="preserve"> </w:t>
+      </w:r>
+      <w:r>
+        <w:rPr>
+          <w:rFonts w:eastAsia="Times New Roman" w:cstheme="minorHAnsi"/>
+          <w:sz w:val="20"/>
+          <w:szCs w:val="20"/>
+        </w:rPr>
+        <w:t>multifactor</w:t>
+      </w:r>
+      <w:r>
+        <w:rPr>
+          <w:rFonts w:eastAsia="Times New Roman" w:cstheme="minorHAnsi"/>
+          <w:sz w:val="20"/>
+          <w:szCs w:val="20"/>
+        </w:rPr>
+        <w:t xml:space="preserve"> authentication method with</w:t>
       </w:r>
       <w:r>
         <w:rPr>
@@ -1593,7 +2079,23 @@
           <w:sz w:val="20"/>
           <w:szCs w:val="20"/>
         </w:rPr>
-        <w:t xml:space="preserve"> to compare with the users created digital signature</w:t>
+        <w:t xml:space="preserve"> to</w:t>
+      </w:r>
+      <w:r>
+        <w:rPr>
+          <w:rFonts w:eastAsia="Times New Roman" w:cstheme="minorHAnsi"/>
+          <w:sz w:val="20"/>
+          <w:szCs w:val="20"/>
+        </w:rPr>
+        <w:t xml:space="preserve"> be</w:t>
+      </w:r>
+      <w:r>
+        <w:rPr>
+          <w:rFonts w:eastAsia="Times New Roman" w:cstheme="minorHAnsi"/>
+          <w:sz w:val="20"/>
+          <w:szCs w:val="20"/>
+        </w:rPr>
+        <w:t xml:space="preserve"> compare with the users created digital signature</w:t>
       </w:r>
       <w:r>
         <w:rPr>
@@ -1625,7 +2127,56 @@
           <w:sz w:val="20"/>
           <w:szCs w:val="20"/>
         </w:rPr>
-        <w:t>contained in the Portuguese identity smart card. However, the challenge with this approach is that a breach or loss of confidentiality (if pin becomes public knowledge) would require the re-issuing of an ID card. This has the potential to render IT resources unavailable or inaccessible at least for the time it takes to issue a new ID card. If not done timeously could result in lost productivity.</w:t>
+        <w:t>contained in the P</w:t>
+      </w:r>
+      <w:r>
+        <w:rPr>
+          <w:rFonts w:eastAsia="Times New Roman" w:cstheme="minorHAnsi"/>
+          <w:sz w:val="20"/>
+          <w:szCs w:val="20"/>
+        </w:rPr>
+        <w:t>ortuguese identity smart card. However, the challenge with this approach is that a breach or loss of confidentiality (if pin becomes public knowledge) would</w:t>
+      </w:r>
+      <w:r>
+        <w:rPr>
+          <w:rFonts w:eastAsia="Times New Roman" w:cstheme="minorHAnsi"/>
+          <w:sz w:val="20"/>
+          <w:szCs w:val="20"/>
+        </w:rPr>
+        <w:t xml:space="preserve"> require the re-issuing of an </w:t>
+      </w:r>
+      <w:r>
+        <w:rPr>
+          <w:rFonts w:eastAsia="Times New Roman" w:cstheme="minorHAnsi"/>
+          <w:sz w:val="20"/>
+          <w:szCs w:val="20"/>
+        </w:rPr>
+        <w:lastRenderedPageBreak/>
+        <w:t>identity smart</w:t>
+      </w:r>
+      <w:r>
+        <w:rPr>
+          <w:rFonts w:eastAsia="Times New Roman" w:cstheme="minorHAnsi"/>
+          <w:sz w:val="20"/>
+          <w:szCs w:val="20"/>
+        </w:rPr>
+        <w:t xml:space="preserve"> card. This has the potential to render IT resources unavailable or inaccessible at least for the time it takes to issue a new </w:t>
+      </w:r>
+      <w:r>
+        <w:rPr>
+          <w:rFonts w:eastAsia="Times New Roman" w:cstheme="minorHAnsi"/>
+          <w:sz w:val="20"/>
+          <w:szCs w:val="20"/>
+        </w:rPr>
+        <w:t>identity smart</w:t>
+      </w:r>
+      <w:r>
+        <w:rPr>
+          <w:rFonts w:eastAsia="Times New Roman" w:cstheme="minorHAnsi"/>
+          <w:sz w:val="20"/>
+          <w:szCs w:val="20"/>
+        </w:rPr>
+        <w:t xml:space="preserve"> card. If not done timeously could result in lost productivity.</w:t>
       </w:r>
     </w:p>
     <w:p>
@@ -1661,7 +2212,6 @@
           <w:sz w:val="20"/>
           <w:szCs w:val="20"/>
         </w:rPr>
-        <w:lastRenderedPageBreak/>
         <w:t xml:space="preserve">Richard Chow et al. </w:t>
       </w:r>
       <w:r>
@@ -1735,7 +2285,55 @@
           <w:sz w:val="20"/>
           <w:szCs w:val="20"/>
         </w:rPr>
-        <w:t>he recent history and activity is used to determine the appropriate level of authentication required. A Major issue with the high emphasis on the user's mobile device is the risk of make the device an even bigger target for theft and spoofing (as seen with internet banking theft/fraud). The use of SMS history and other information form mobile devices for authentication could be seen as an invasion of the user</w:t>
+        <w:t>he recent history and activity is used to determine the appropriate level of authentication required. A Major issue with</w:t>
+      </w:r>
+      <w:r>
+        <w:rPr>
+          <w:rFonts w:eastAsia="Times New Roman" w:cstheme="minorHAnsi"/>
+          <w:sz w:val="20"/>
+          <w:szCs w:val="20"/>
+        </w:rPr>
+        <w:t xml:space="preserve"> this approach is</w:t>
+      </w:r>
+      <w:r>
+        <w:rPr>
+          <w:rFonts w:eastAsia="Times New Roman" w:cstheme="minorHAnsi"/>
+          <w:sz w:val="20"/>
+          <w:szCs w:val="20"/>
+        </w:rPr>
+        <w:t xml:space="preserve"> the high emphasis on the user's mobile device</w:t>
+      </w:r>
+      <w:r>
+        <w:rPr>
+          <w:rFonts w:eastAsia="Times New Roman" w:cstheme="minorHAnsi"/>
+          <w:sz w:val="20"/>
+          <w:szCs w:val="20"/>
+        </w:rPr>
+        <w:t>,</w:t>
+      </w:r>
+      <w:r>
+        <w:rPr>
+          <w:rFonts w:eastAsia="Times New Roman" w:cstheme="minorHAnsi"/>
+          <w:sz w:val="20"/>
+          <w:szCs w:val="20"/>
+        </w:rPr>
+        <w:t xml:space="preserve"> th</w:t>
+      </w:r>
+      <w:r>
+        <w:rPr>
+          <w:rFonts w:eastAsia="Times New Roman" w:cstheme="minorHAnsi"/>
+          <w:sz w:val="20"/>
+          <w:szCs w:val="20"/>
+        </w:rPr>
+        <w:t>is increases the</w:t>
+      </w:r>
+      <w:r>
+        <w:rPr>
+          <w:rFonts w:eastAsia="Times New Roman" w:cstheme="minorHAnsi"/>
+          <w:sz w:val="20"/>
+          <w:szCs w:val="20"/>
+        </w:rPr>
+        <w:t xml:space="preserve"> risk of make the device a target for theft and spoofing (as seen with internet banking theft/fraud). The use of SMS history and other information form mobile devices for authentication could be seen as an invasion of the user</w:t>
       </w:r>
       <w:r>
         <w:rPr>
@@ -1862,7 +2460,55 @@
           <w:sz w:val="20"/>
           <w:szCs w:val="20"/>
         </w:rPr>
-        <w:t xml:space="preserve"> proposes an integrated authentication mechanism called cloud cognitive authenticator (CCA). CCA is an application program interface (API) integrating bio-signals, one round Zero Knowledge Protocol (ZKP) for authentication and </w:t>
+        <w:t xml:space="preserve"> proposes an integrated authentication mechanism called cloud cognitive authenticator (CCA). CCA is an application program interface (API) integrating bio-signals, one round </w:t>
+      </w:r>
+      <w:r>
+        <w:rPr>
+          <w:rFonts w:eastAsia="Times New Roman" w:cstheme="minorHAnsi"/>
+          <w:sz w:val="20"/>
+          <w:szCs w:val="20"/>
+        </w:rPr>
+        <w:t>z</w:t>
+      </w:r>
+      <w:r>
+        <w:rPr>
+          <w:rFonts w:eastAsia="Times New Roman" w:cstheme="minorHAnsi"/>
+          <w:sz w:val="20"/>
+          <w:szCs w:val="20"/>
+        </w:rPr>
+        <w:t xml:space="preserve">ero </w:t>
+      </w:r>
+      <w:r>
+        <w:rPr>
+          <w:rFonts w:eastAsia="Times New Roman" w:cstheme="minorHAnsi"/>
+          <w:sz w:val="20"/>
+          <w:szCs w:val="20"/>
+        </w:rPr>
+        <w:t>k</w:t>
+      </w:r>
+      <w:r>
+        <w:rPr>
+          <w:rFonts w:eastAsia="Times New Roman" w:cstheme="minorHAnsi"/>
+          <w:sz w:val="20"/>
+          <w:szCs w:val="20"/>
+        </w:rPr>
+        <w:t xml:space="preserve">nowledge </w:t>
+      </w:r>
+      <w:r>
+        <w:rPr>
+          <w:rFonts w:eastAsia="Times New Roman" w:cstheme="minorHAnsi"/>
+          <w:sz w:val="20"/>
+          <w:szCs w:val="20"/>
+        </w:rPr>
+        <w:t>p</w:t>
+      </w:r>
+      <w:r>
+        <w:rPr>
+          <w:rFonts w:eastAsia="Times New Roman" w:cstheme="minorHAnsi"/>
+          <w:sz w:val="20"/>
+          <w:szCs w:val="20"/>
+        </w:rPr>
+        <w:t xml:space="preserve">rotocol (ZKP) for authentication and </w:t>
       </w:r>
       <w:proofErr w:type="spellStart"/>
       <w:r>
@@ -1880,7 +2526,55 @@
           <w:sz w:val="20"/>
           <w:szCs w:val="20"/>
         </w:rPr>
-        <w:t xml:space="preserve"> algorithm in Advance Encryption Standard (AES</w:t>
+        <w:t xml:space="preserve"> algorithm in </w:t>
+      </w:r>
+      <w:r>
+        <w:rPr>
+          <w:rFonts w:eastAsia="Times New Roman" w:cstheme="minorHAnsi"/>
+          <w:sz w:val="20"/>
+          <w:szCs w:val="20"/>
+        </w:rPr>
+        <w:t>a</w:t>
+      </w:r>
+      <w:r>
+        <w:rPr>
+          <w:rFonts w:eastAsia="Times New Roman" w:cstheme="minorHAnsi"/>
+          <w:sz w:val="20"/>
+          <w:szCs w:val="20"/>
+        </w:rPr>
+        <w:t xml:space="preserve">dvance </w:t>
+      </w:r>
+      <w:r>
+        <w:rPr>
+          <w:rFonts w:eastAsia="Times New Roman" w:cstheme="minorHAnsi"/>
+          <w:sz w:val="20"/>
+          <w:szCs w:val="20"/>
+        </w:rPr>
+        <w:t>e</w:t>
+      </w:r>
+      <w:r>
+        <w:rPr>
+          <w:rFonts w:eastAsia="Times New Roman" w:cstheme="minorHAnsi"/>
+          <w:sz w:val="20"/>
+          <w:szCs w:val="20"/>
+        </w:rPr>
+        <w:t xml:space="preserve">ncryption </w:t>
+      </w:r>
+      <w:r>
+        <w:rPr>
+          <w:rFonts w:eastAsia="Times New Roman" w:cstheme="minorHAnsi"/>
+          <w:sz w:val="20"/>
+          <w:szCs w:val="20"/>
+        </w:rPr>
+        <w:t>s</w:t>
+      </w:r>
+      <w:r>
+        <w:rPr>
+          <w:rFonts w:eastAsia="Times New Roman" w:cstheme="minorHAnsi"/>
+          <w:sz w:val="20"/>
+          <w:szCs w:val="20"/>
+        </w:rPr>
+        <w:t>tandard (AES</w:t>
       </w:r>
       <w:r>
         <w:rPr>
@@ -2058,15 +2752,107 @@
           <w:sz w:val="20"/>
           <w:szCs w:val="20"/>
         </w:rPr>
-        <w:t xml:space="preserve"> suggests a model where a proxy VM is placed between inbound connections and cloud management interfaces. This novel approach of compartmentalizing VM's to limit the spread of security breaches. This proposed model strengthens security against inter VMattacks</w:t>
-      </w:r>
-      <w:r>
-        <w:rPr>
-          <w:rFonts w:eastAsia="Times New Roman" w:cstheme="minorHAnsi"/>
-          <w:sz w:val="20"/>
-          <w:szCs w:val="20"/>
-        </w:rPr>
-        <w:t>.T</w:t>
+        <w:t xml:space="preserve"> suggests a model where a</w:t>
+      </w:r>
+      <w:r>
+        <w:rPr>
+          <w:rFonts w:eastAsia="Times New Roman" w:cstheme="minorHAnsi"/>
+          <w:sz w:val="20"/>
+          <w:szCs w:val="20"/>
+        </w:rPr>
+        <w:t xml:space="preserve"> VM</w:t>
+      </w:r>
+      <w:r>
+        <w:rPr>
+          <w:rFonts w:eastAsia="Times New Roman" w:cstheme="minorHAnsi"/>
+          <w:sz w:val="20"/>
+          <w:szCs w:val="20"/>
+        </w:rPr>
+        <w:t xml:space="preserve"> that acts </w:t>
+      </w:r>
+      <w:proofErr w:type="spellStart"/>
+      <w:r>
+        <w:rPr>
+          <w:rFonts w:eastAsia="Times New Roman" w:cstheme="minorHAnsi"/>
+          <w:sz w:val="20"/>
+          <w:szCs w:val="20"/>
+        </w:rPr>
+        <w:t>a</w:t>
+      </w:r>
+      <w:proofErr w:type="spellEnd"/>
+      <w:r>
+        <w:rPr>
+          <w:rFonts w:eastAsia="Times New Roman" w:cstheme="minorHAnsi"/>
+          <w:sz w:val="20"/>
+          <w:szCs w:val="20"/>
+        </w:rPr>
+        <w:t xml:space="preserve"> </w:t>
+      </w:r>
+      <w:proofErr w:type="spellStart"/>
+      <w:r>
+        <w:rPr>
+          <w:rFonts w:eastAsia="Times New Roman" w:cstheme="minorHAnsi"/>
+          <w:sz w:val="20"/>
+          <w:szCs w:val="20"/>
+        </w:rPr>
+        <w:t>a</w:t>
+      </w:r>
+      <w:proofErr w:type="spellEnd"/>
+      <w:r>
+        <w:rPr>
+          <w:rFonts w:eastAsia="Times New Roman" w:cstheme="minorHAnsi"/>
+          <w:sz w:val="20"/>
+          <w:szCs w:val="20"/>
+        </w:rPr>
+        <w:t xml:space="preserve"> proxy gateway</w:t>
+      </w:r>
+      <w:r>
+        <w:rPr>
+          <w:rFonts w:eastAsia="Times New Roman" w:cstheme="minorHAnsi"/>
+          <w:sz w:val="20"/>
+          <w:szCs w:val="20"/>
+        </w:rPr>
+        <w:t xml:space="preserve"> is placed between inbound connections and cloud management interfaces. This novel approach of compartmentalizing VM's to limit the spread of security breaches. This proposed model strengthens security against inter VM</w:t>
+      </w:r>
+      <w:r>
+        <w:rPr>
+          <w:rFonts w:eastAsia="Times New Roman" w:cstheme="minorHAnsi"/>
+          <w:sz w:val="20"/>
+          <w:szCs w:val="20"/>
+        </w:rPr>
+        <w:t xml:space="preserve"> </w:t>
+      </w:r>
+      <w:r>
+        <w:rPr>
+          <w:rFonts w:eastAsia="Times New Roman" w:cstheme="minorHAnsi"/>
+          <w:sz w:val="20"/>
+          <w:szCs w:val="20"/>
+        </w:rPr>
+        <w:t>attacks</w:t>
+      </w:r>
+      <w:r>
+        <w:rPr>
+          <w:rFonts w:eastAsia="Times New Roman" w:cstheme="minorHAnsi"/>
+          <w:sz w:val="20"/>
+          <w:szCs w:val="20"/>
+        </w:rPr>
+        <w:t>.</w:t>
+      </w:r>
+      <w:r>
+        <w:rPr>
+          <w:rFonts w:eastAsia="Times New Roman" w:cstheme="minorHAnsi"/>
+          <w:sz w:val="20"/>
+          <w:szCs w:val="20"/>
+        </w:rPr>
+        <w:t xml:space="preserve"> </w:t>
+      </w:r>
+      <w:r>
+        <w:rPr>
+          <w:rFonts w:eastAsia="Times New Roman" w:cstheme="minorHAnsi"/>
+          <w:sz w:val="20"/>
+          <w:szCs w:val="20"/>
+        </w:rPr>
+        <w:t>T</w:t>
       </w:r>
       <w:r>
         <w:rPr>
@@ -2079,6 +2865,23 @@
     </w:p>
     <w:p>
       <w:pPr>
+        <w:rPr>
+          <w:rFonts w:eastAsia="Times New Roman" w:cstheme="minorHAnsi"/>
+          <w:sz w:val="20"/>
+          <w:szCs w:val="20"/>
+        </w:rPr>
+      </w:pPr>
+      <w:r>
+        <w:rPr>
+          <w:rFonts w:eastAsia="Times New Roman" w:cstheme="minorHAnsi"/>
+          <w:sz w:val="20"/>
+          <w:szCs w:val="20"/>
+        </w:rPr>
+        <w:br w:type="page"/>
+      </w:r>
+    </w:p>
+    <w:p>
+      <w:pPr>
         <w:pStyle w:val="Heading1"/>
         <w:rPr>
           <w:rFonts w:asciiTheme="minorHAnsi" w:hAnsiTheme="minorHAnsi" w:cstheme="minorHAnsi"/>
@@ -2088,6 +2891,7 @@
         <w:rPr>
           <w:rFonts w:asciiTheme="minorHAnsi" w:hAnsiTheme="minorHAnsi" w:cstheme="minorHAnsi"/>
         </w:rPr>
+        <w:lastRenderedPageBreak/>
         <w:t>Proposed s</w:t>
       </w:r>
       <w:r>
@@ -2138,7 +2942,21 @@
           <w:rFonts w:cstheme="minorHAnsi"/>
           <w:lang w:val="en-GB"/>
         </w:rPr>
-        <w:t xml:space="preserve">could beapproached in order to prevent unauthorised access </w:t>
+        <w:t>could be</w:t>
+      </w:r>
+      <w:r>
+        <w:rPr>
+          <w:rFonts w:cstheme="minorHAnsi"/>
+          <w:lang w:val="en-GB"/>
+        </w:rPr>
+        <w:t xml:space="preserve"> </w:t>
+      </w:r>
+      <w:r>
+        <w:rPr>
+          <w:rFonts w:cstheme="minorHAnsi"/>
+          <w:lang w:val="en-GB"/>
+        </w:rPr>
+        <w:t xml:space="preserve">approached in order to prevent unauthorised access </w:t>
       </w:r>
       <w:r>
         <w:rPr>
@@ -2164,9 +2982,9 @@
         </w:rPr>
         <w:drawing>
           <wp:inline distT="0" distB="0" distL="0" distR="0">
-            <wp:extent cx="5885234" cy="3842425"/>
-            <wp:effectExtent l="0" t="0" r="0" b="0"/>
-            <wp:docPr id="1" name="Picture 5" descr="usecase_diagram_part2.png"/>
+            <wp:extent cx="4449919" cy="4882429"/>
+            <wp:effectExtent l="19050" t="0" r="7781" b="0"/>
+            <wp:docPr id="3" name="Picture 2" descr="usecase_diagram_part2.jpg"/>
             <wp:cNvGraphicFramePr>
               <a:graphicFrameLocks xmlns:a="http://schemas.openxmlformats.org/drawingml/2006/main" noChangeAspect="1"/>
             </wp:cNvGraphicFramePr>
@@ -2174,7 +2992,7 @@
               <a:graphicData uri="http://schemas.openxmlformats.org/drawingml/2006/picture">
                 <pic:pic xmlns:pic="http://schemas.openxmlformats.org/drawingml/2006/picture">
                   <pic:nvPicPr>
-                    <pic:cNvPr id="0" name="usecase_diagram_part2.png"/>
+                    <pic:cNvPr id="0" name="usecase_diagram_part2.jpg"/>
                     <pic:cNvPicPr/>
                   </pic:nvPicPr>
                   <pic:blipFill>
@@ -2186,7 +3004,7 @@
                   <pic:spPr>
                     <a:xfrm>
                       <a:off x="0" y="0"/>
-                      <a:ext cx="5891981" cy="3846830"/>
+                      <a:ext cx="4452696" cy="4885475"/>
                     </a:xfrm>
                     <a:prstGeom prst="rect">
                       <a:avLst/>
@@ -2366,7 +3184,39 @@
           <w:sz w:val="20"/>
           <w:szCs w:val="20"/>
         </w:rPr>
-        <w:t>A user profile is created on the identity provider by the cloud service provider security team with the applicable user rights to the cloud resources. This profile is also registered on the context broker to be used when creating a risk score card for an authentication request. The profile credentials, username and temporary password is sent to the user via encrypted email. From the email the user is redirected to the identity provider for changing of their password and device registration.</w:t>
+        <w:t xml:space="preserve">A user profile is created on the identity provider by the cloud service provider security team with the applicable user rights to the cloud resources. This profile is also registered on the context broker </w:t>
+      </w:r>
+      <w:r>
+        <w:rPr>
+          <w:rFonts w:eastAsia="Times New Roman" w:cstheme="minorHAnsi"/>
+          <w:sz w:val="20"/>
+          <w:szCs w:val="20"/>
+        </w:rPr>
+        <w:t xml:space="preserve">for use </w:t>
+      </w:r>
+      <w:r>
+        <w:rPr>
+          <w:rFonts w:eastAsia="Times New Roman" w:cstheme="minorHAnsi"/>
+          <w:sz w:val="20"/>
+          <w:szCs w:val="20"/>
+        </w:rPr>
+        <w:t xml:space="preserve">when creating a risk score card for an authentication </w:t>
+      </w:r>
+      <w:r>
+        <w:rPr>
+          <w:rFonts w:eastAsia="Times New Roman" w:cstheme="minorHAnsi"/>
+          <w:sz w:val="20"/>
+          <w:szCs w:val="20"/>
+        </w:rPr>
+        <w:t>re</w:t>
+      </w:r>
+      <w:r>
+        <w:rPr>
+          <w:rFonts w:eastAsia="Times New Roman" w:cstheme="minorHAnsi"/>
+          <w:sz w:val="20"/>
+          <w:szCs w:val="20"/>
+        </w:rPr>
+        <w:t>quest. The profile credentials, username and temporary password is sent to the user via encrypted email. From the email the user is redirected to the identity provider for changing of their password and device registration.</w:t>
       </w:r>
     </w:p>
     <w:p>
@@ -2418,7 +3268,23 @@
           <w:sz w:val="20"/>
           <w:szCs w:val="20"/>
         </w:rPr>
-        <w:t>After initial authentication the user is prompted for a new password.  The new password must comply with the password strength requirements of the identity provider.</w:t>
+        <w:t>After initial authentication</w:t>
+      </w:r>
+      <w:r>
+        <w:rPr>
+          <w:rFonts w:eastAsia="Times New Roman" w:cstheme="minorHAnsi"/>
+          <w:sz w:val="20"/>
+          <w:szCs w:val="20"/>
+        </w:rPr>
+        <w:t xml:space="preserve"> with the supplied credentials from the encrypted notification email</w:t>
+      </w:r>
+      <w:r>
+        <w:rPr>
+          <w:rFonts w:eastAsia="Times New Roman" w:cstheme="minorHAnsi"/>
+          <w:sz w:val="20"/>
+          <w:szCs w:val="20"/>
+        </w:rPr>
+        <w:t xml:space="preserve"> the user is prompted for a new password.  The new password must comply with the password strength requirements of the identity provider.</w:t>
       </w:r>
     </w:p>
     <w:p>
@@ -2517,7 +3383,23 @@
           <w:sz w:val="20"/>
           <w:szCs w:val="20"/>
         </w:rPr>
-        <w:t xml:space="preserve">The resource is requested via a URL and is checked for a security assertion. The URL points to the cloud proxy server, should the security assertion be valid the proxy server will load the request resource from the cloud, ensure the user has a smooth single sign on experience. If the security assertion is not found or is invalid the proxy server will prompt the user for authentication details (username, password) the GPS location and device security token will also be collected. The context broker creates a risk score card based on the user profile (username), GPS </w:t>
+        <w:t>The resource is requested via a URL and is checked for a security assertion. The URL points to the cloud proxy server, should the security assertion be valid the proxy server will load the request resource from the cloud, ensur</w:t>
+      </w:r>
+      <w:r>
+        <w:rPr>
+          <w:rFonts w:eastAsia="Times New Roman" w:cstheme="minorHAnsi"/>
+          <w:sz w:val="20"/>
+          <w:szCs w:val="20"/>
+        </w:rPr>
+        <w:t>ing</w:t>
+      </w:r>
+      <w:r>
+        <w:rPr>
+          <w:rFonts w:eastAsia="Times New Roman" w:cstheme="minorHAnsi"/>
+          <w:sz w:val="20"/>
+          <w:szCs w:val="20"/>
+        </w:rPr>
+        <w:t xml:space="preserve"> the user has a smooth single sign on experience. If the security assertion is not found or is invalid the proxy server will prompt the user for authentication details (username, password) the GPS location and device </w:t>
       </w:r>
       <w:r>
         <w:rPr>
@@ -2526,21 +3408,23 @@
           <w:szCs w:val="20"/>
         </w:rPr>
         <w:lastRenderedPageBreak/>
-        <w:t>location, unique device number and encrypted device</w:t>
-      </w:r>
-      <w:r>
-        <w:rPr>
-          <w:rFonts w:cstheme="minorHAnsi"/>
-        </w:rPr>
-        <w:t xml:space="preserve"> security </w:t>
-      </w:r>
-      <w:r>
-        <w:rPr>
-          <w:rFonts w:eastAsia="Times New Roman" w:cstheme="minorHAnsi"/>
-          <w:sz w:val="20"/>
-          <w:szCs w:val="20"/>
-        </w:rPr>
-        <w:t>token which is sent with the authentication request to the identity provider for authentication.</w:t>
+        <w:t>security token will also be collected. The context broker creates a risk score card based on the user profile (username), GPS location, unique device number and encrypted device</w:t>
+      </w:r>
+      <w:r>
+        <w:rPr>
+          <w:rFonts w:eastAsia="Times New Roman" w:cstheme="minorHAnsi"/>
+          <w:sz w:val="20"/>
+          <w:szCs w:val="20"/>
+        </w:rPr>
+        <w:t xml:space="preserve"> security token which is sent with t</w:t>
+      </w:r>
+      <w:r>
+        <w:rPr>
+          <w:rFonts w:eastAsia="Times New Roman" w:cstheme="minorHAnsi"/>
+          <w:sz w:val="20"/>
+          <w:szCs w:val="20"/>
+        </w:rPr>
+        <w:t>he authentication request to the identity provider for authentication.</w:t>
       </w:r>
     </w:p>
     <w:p>
@@ -2573,7 +3457,79 @@
           <w:sz w:val="20"/>
           <w:szCs w:val="20"/>
         </w:rPr>
-        <w:t>A random value like a date time stamp is added to the device security token and hashed again. When the identity provider checks the device security token the same random value is added to the token registered with the identity provider for the specific unique device number and hashed, the result is checked against the encrypted token value of the request. This will ensure that device security token is not visible when sent for authentication.</w:t>
+        <w:t>A random value like a date time stamp is added to the device security token and hashed again. When the identity provider checks the device security token the same random value is added to the token registered with the identity provider for the specific unique device number and hashed, the result is checked against the encrypted token value of the request. This will ensure that device security token is</w:t>
+      </w:r>
+      <w:r>
+        <w:rPr>
+          <w:rFonts w:eastAsia="Times New Roman" w:cstheme="minorHAnsi"/>
+          <w:sz w:val="20"/>
+          <w:szCs w:val="20"/>
+        </w:rPr>
+        <w:t xml:space="preserve"> sent as a</w:t>
+      </w:r>
+      <w:r>
+        <w:rPr>
+          <w:rFonts w:eastAsia="Times New Roman" w:cstheme="minorHAnsi"/>
+          <w:sz w:val="20"/>
+          <w:szCs w:val="20"/>
+        </w:rPr>
+        <w:t xml:space="preserve"> no</w:t>
+      </w:r>
+      <w:r>
+        <w:rPr>
+          <w:rFonts w:eastAsia="Times New Roman" w:cstheme="minorHAnsi"/>
+          <w:sz w:val="20"/>
+          <w:szCs w:val="20"/>
+        </w:rPr>
+        <w:t>n-static</w:t>
+      </w:r>
+      <w:r>
+        <w:rPr>
+          <w:rFonts w:eastAsia="Times New Roman" w:cstheme="minorHAnsi"/>
+          <w:sz w:val="20"/>
+          <w:szCs w:val="20"/>
+        </w:rPr>
+        <w:t xml:space="preserve"> value to increase its security</w:t>
+      </w:r>
+      <w:r>
+        <w:rPr>
+          <w:rFonts w:eastAsia="Times New Roman" w:cstheme="minorHAnsi"/>
+          <w:sz w:val="20"/>
+          <w:szCs w:val="20"/>
+        </w:rPr>
+        <w:t xml:space="preserve"> </w:t>
+      </w:r>
+      <w:r>
+        <w:rPr>
+          <w:rFonts w:eastAsia="Times New Roman" w:cstheme="minorHAnsi"/>
+          <w:sz w:val="20"/>
+          <w:szCs w:val="20"/>
+        </w:rPr>
+        <w:t xml:space="preserve">within the </w:t>
+      </w:r>
+      <w:r>
+        <w:rPr>
+          <w:rFonts w:eastAsia="Times New Roman" w:cstheme="minorHAnsi"/>
+          <w:sz w:val="20"/>
+          <w:szCs w:val="20"/>
+        </w:rPr>
+        <w:t>authentication</w:t>
+      </w:r>
+      <w:r>
+        <w:rPr>
+          <w:rFonts w:eastAsia="Times New Roman" w:cstheme="minorHAnsi"/>
+          <w:sz w:val="20"/>
+          <w:szCs w:val="20"/>
+        </w:rPr>
+        <w:t xml:space="preserve"> process</w:t>
+      </w:r>
+      <w:r>
+        <w:rPr>
+          <w:rFonts w:eastAsia="Times New Roman" w:cstheme="minorHAnsi"/>
+          <w:sz w:val="20"/>
+          <w:szCs w:val="20"/>
+        </w:rPr>
+        <w:t>.</w:t>
       </w:r>
     </w:p>
     <w:p>
@@ -2829,7 +3785,23 @@
           <w:sz w:val="20"/>
           <w:szCs w:val="20"/>
         </w:rPr>
-        <w:t xml:space="preserve">The user tries to access a resource on the cloud (in this example a hosted VNC connection to a VM hosted with the cloud) using a URL from his/her registered device. The URL points to the cloud proxy server that hosts the VNC connections via Guacamole: clientless remote desktop gateway. </w:t>
+        <w:t>The user tries to access a resource on the cloud (in this example a hosted VNC connection to a VM hosted with</w:t>
+      </w:r>
+      <w:r>
+        <w:rPr>
+          <w:rFonts w:eastAsia="Times New Roman" w:cstheme="minorHAnsi"/>
+          <w:sz w:val="20"/>
+          <w:szCs w:val="20"/>
+        </w:rPr>
+        <w:t>in</w:t>
+      </w:r>
+      <w:r>
+        <w:rPr>
+          <w:rFonts w:eastAsia="Times New Roman" w:cstheme="minorHAnsi"/>
+          <w:sz w:val="20"/>
+          <w:szCs w:val="20"/>
+        </w:rPr>
+        <w:t xml:space="preserve"> the cloud) using a URL from his/her registered device. The URL points to the cloud proxy server that hosts the VNC connections via Guacamole: clientless remote desktop gateway. </w:t>
       </w:r>
     </w:p>
     <w:p>
@@ -2985,7 +3957,23 @@
           <w:sz w:val="20"/>
           <w:szCs w:val="20"/>
         </w:rPr>
-        <w:t>Given the delivery of on demand resources to the exact needs of the business world at any time, cloud computing is set to change the fundamentals of provisioning IT resource in the near future. Although an exciting prospect, it also presents unique challenges towards securing the cloud-hosted resources over a hostile environment (the Internet). This paper has made attempts to enhance the understanding of the challenges and implications thereof, particularly that of failing authentication systems.  The authors deduced that determining the risk profile of any authentication request to the cloud computing resources is a fundamental step towards a robust security implementation.  Hence, this work proposed a risk-based multifactor authentication for the cloud environment to help prevent unauthorized access to cloud hosted resources.</w:t>
+        <w:t>Given the delivery of on demand resources to the exact needs of the business world at any time, cloud computing is set to change the fundamentals of provisioning IT resource in the near future. Although an exciting prospect, it also presents unique challenges towards securing the cloud-hosted resources over a hostile environment (the Internet). This paper has made attempts to enhance the understanding of the challenges and implications there</w:t>
+      </w:r>
+      <w:r>
+        <w:rPr>
+          <w:rFonts w:eastAsia="Times New Roman" w:cstheme="minorHAnsi"/>
+          <w:sz w:val="20"/>
+          <w:szCs w:val="20"/>
+        </w:rPr>
+        <w:t xml:space="preserve">of, particularly that of inadequate </w:t>
+      </w:r>
+      <w:r>
+        <w:rPr>
+          <w:rFonts w:eastAsia="Times New Roman" w:cstheme="minorHAnsi"/>
+          <w:sz w:val="20"/>
+          <w:szCs w:val="20"/>
+        </w:rPr>
+        <w:t>authentication systems.  The authors deduced that determining the risk profile of any authentication request to the cloud computing resources is a fundamental step towards a robust security implementation.  Hence, this work proposed a risk-based multifactor authentication for the cloud environment to help prevent unauthorized access to cloud hosted resources.</w:t>
       </w:r>
     </w:p>
     <w:p>

</xml_diff>